<commit_message>
päivitystä req.spec ja final report
</commit_message>
<xml_diff>
--- a/docs/MMS_Final_Report.docx
+++ b/docs/MMS_Final_Report.docx
@@ -5,49 +5,49 @@
     <w:p>
       <w:pPr>
         <w:rPr>
-          <w:lang w:val="fi-FI"/>
-        </w:rPr>
-      </w:pPr>
-    </w:p>
-    <w:p>
-      <w:pPr>
-        <w:rPr>
-          <w:lang w:val="fi-FI"/>
-        </w:rPr>
-      </w:pPr>
-    </w:p>
-    <w:p>
-      <w:pPr>
-        <w:rPr>
-          <w:lang w:val="fi-FI"/>
-        </w:rPr>
-      </w:pPr>
-    </w:p>
-    <w:p>
-      <w:pPr>
-        <w:rPr>
-          <w:lang w:val="fi-FI"/>
-        </w:rPr>
-      </w:pPr>
-    </w:p>
-    <w:p>
-      <w:pPr>
-        <w:rPr>
-          <w:lang w:val="fi-FI"/>
-        </w:rPr>
-      </w:pPr>
-    </w:p>
-    <w:p>
-      <w:pPr>
-        <w:rPr>
-          <w:lang w:val="fi-FI"/>
-        </w:rPr>
-      </w:pPr>
-    </w:p>
-    <w:p>
-      <w:pPr>
-        <w:rPr>
-          <w:lang w:val="fi-FI"/>
+          <w:lang w:val="en-US"/>
+        </w:rPr>
+      </w:pPr>
+    </w:p>
+    <w:p>
+      <w:pPr>
+        <w:rPr>
+          <w:lang w:val="en-US"/>
+        </w:rPr>
+      </w:pPr>
+    </w:p>
+    <w:p>
+      <w:pPr>
+        <w:rPr>
+          <w:lang w:val="en-US"/>
+        </w:rPr>
+      </w:pPr>
+    </w:p>
+    <w:p>
+      <w:pPr>
+        <w:rPr>
+          <w:lang w:val="en-US"/>
+        </w:rPr>
+      </w:pPr>
+    </w:p>
+    <w:p>
+      <w:pPr>
+        <w:rPr>
+          <w:lang w:val="en-US"/>
+        </w:rPr>
+      </w:pPr>
+    </w:p>
+    <w:p>
+      <w:pPr>
+        <w:rPr>
+          <w:lang w:val="en-US"/>
+        </w:rPr>
+      </w:pPr>
+    </w:p>
+    <w:p>
+      <w:pPr>
+        <w:rPr>
+          <w:lang w:val="en-US"/>
         </w:rPr>
       </w:pPr>
     </w:p>
@@ -57,7 +57,7 @@
         <w:rPr>
           <w:b/>
           <w:sz w:val="52"/>
-          <w:lang w:val="fi-FI"/>
+          <w:lang w:val="en-US"/>
         </w:rPr>
       </w:pPr>
     </w:p>
@@ -67,7 +67,7 @@
         <w:rPr>
           <w:b/>
           <w:sz w:val="52"/>
-          <w:lang w:val="fi-FI"/>
+          <w:lang w:val="en-US"/>
         </w:rPr>
       </w:pPr>
     </w:p>
@@ -79,6 +79,7 @@
           <w:b/>
           <w:i/>
           <w:sz w:val="52"/>
+          <w:lang w:val="en-US"/>
         </w:rPr>
       </w:pPr>
       <w:r>
@@ -86,6 +87,7 @@
           <w:b/>
           <w:i/>
           <w:sz w:val="52"/>
+          <w:lang w:val="en-US"/>
         </w:rPr>
         <w:t xml:space="preserve">Multimedia Systems – </w:t>
       </w:r>
@@ -96,12 +98,14 @@
         <w:rPr>
           <w:b/>
           <w:sz w:val="52"/>
+          <w:lang w:val="en-US"/>
         </w:rPr>
       </w:pPr>
       <w:r>
         <w:rPr>
           <w:b/>
           <w:sz w:val="52"/>
+          <w:lang w:val="en-US"/>
         </w:rPr>
         <w:t>C-</w:t>
       </w:r>
@@ -109,6 +113,7 @@
         <w:rPr>
           <w:b/>
           <w:sz w:val="52"/>
+          <w:lang w:val="en-US"/>
         </w:rPr>
         <w:t>WG</w:t>
       </w:r>
@@ -116,6 +121,7 @@
         <w:rPr>
           <w:b/>
           <w:sz w:val="52"/>
+          <w:lang w:val="en-US"/>
         </w:rPr>
         <w:t>3#1</w:t>
       </w:r>
@@ -126,6 +132,7 @@
         <w:rPr>
           <w:b/>
           <w:sz w:val="52"/>
+          <w:lang w:val="en-US"/>
         </w:rPr>
       </w:pPr>
     </w:p>
@@ -136,6 +143,7 @@
         <w:rPr>
           <w:b/>
           <w:sz w:val="52"/>
+          <w:lang w:val="en-US"/>
         </w:rPr>
       </w:pPr>
       <w:fldSimple w:instr=" DOCPROPERTY &quot;Project Plan Field&quot;  \* MERGEFORMAT ">
@@ -143,15 +151,22 @@
           <w:rPr>
             <w:b/>
             <w:sz w:val="52"/>
+            <w:lang w:val="en-US"/>
           </w:rPr>
           <w:t>Final Report</w:t>
         </w:r>
       </w:fldSimple>
     </w:p>
     <w:p>
-      <w:r>
-        <w:rPr>
-          <w:noProof/>
+      <w:pPr>
+        <w:rPr>
+          <w:lang w:val="en-US"/>
+        </w:rPr>
+      </w:pPr>
+      <w:r>
+        <w:rPr>
+          <w:noProof/>
+          <w:lang w:val="en-US"/>
         </w:rPr>
         <w:pict>
           <v:line id="_x0000_s1027" style="position:absolute;z-index:251658240" from="-1.35pt,341.35pt" to="489.95pt,341.35pt" o:allowincell="f" strokeweight="1pt"/>
@@ -160,6 +175,7 @@
       <w:r>
         <w:rPr>
           <w:noProof/>
+          <w:lang w:val="en-US"/>
         </w:rPr>
         <w:pict>
           <v:shapetype id="_x0000_t202" coordsize="21600,21600" o:spt="202" path="m,l,21600r21600,l21600,xe">
@@ -172,33 +188,63 @@
                 <w:p>
                   <w:pPr>
                     <w:pStyle w:val="DocInfo"/>
+                    <w:rPr>
+                      <w:lang w:val="en-US"/>
+                    </w:rPr>
                   </w:pPr>
                   <w:r>
+                    <w:rPr>
+                      <w:lang w:val="en-US"/>
+                    </w:rPr>
                     <w:t xml:space="preserve">File: </w:t>
                   </w:r>
                   <w:r>
+                    <w:rPr>
+                      <w:lang w:val="en-US"/>
+                    </w:rPr>
                     <w:t>Final Report</w:t>
                   </w:r>
                   <w:r>
+                    <w:rPr>
+                      <w:lang w:val="en-US"/>
+                    </w:rPr>
                     <w:t xml:space="preserve"> template.</w:t>
                   </w:r>
                   <w:r>
+                    <w:rPr>
+                      <w:lang w:val="en-US"/>
+                    </w:rPr>
                     <w:t>doc</w:t>
                   </w:r>
                   <w:r>
+                    <w:rPr>
+                      <w:lang w:val="en-US"/>
+                    </w:rPr>
                     <w:tab/>
                     <w:t>Last Modified:</w:t>
                   </w:r>
                   <w:r>
+                    <w:rPr>
+                      <w:lang w:val="en-US"/>
+                    </w:rPr>
                     <w:tab/>
                   </w:r>
                   <w:r>
+                    <w:rPr>
+                      <w:lang w:val="en-US"/>
+                    </w:rPr>
                     <w:t>26.11.2009</w:t>
                   </w:r>
                   <w:r>
+                    <w:rPr>
+                      <w:lang w:val="en-US"/>
+                    </w:rPr>
                     <w:tab/>
                   </w:r>
                   <w:r>
+                    <w:rPr>
+                      <w:lang w:val="en-US"/>
+                    </w:rPr>
                     <w:tab/>
                     <w:t xml:space="preserve">Approval Date: </w:t>
                   </w:r>
@@ -206,42 +252,81 @@
                 <w:p>
                   <w:pPr>
                     <w:pStyle w:val="DocInfo"/>
+                    <w:rPr>
+                      <w:lang w:val="en-US"/>
+                    </w:rPr>
                   </w:pPr>
                   <w:r>
+                    <w:rPr>
+                      <w:lang w:val="en-US"/>
+                    </w:rPr>
                     <w:t xml:space="preserve">Created: </w:t>
                   </w:r>
                   <w:r>
+                    <w:rPr>
+                      <w:lang w:val="en-US"/>
+                    </w:rPr>
                     <w:t>26</w:t>
                   </w:r>
                   <w:r>
+                    <w:rPr>
+                      <w:lang w:val="en-US"/>
+                    </w:rPr>
                     <w:t>.1</w:t>
                   </w:r>
                   <w:r>
+                    <w:rPr>
+                      <w:lang w:val="en-US"/>
+                    </w:rPr>
                     <w:t>1</w:t>
                   </w:r>
                   <w:r>
+                    <w:rPr>
+                      <w:lang w:val="en-US"/>
+                    </w:rPr>
                     <w:t>.200</w:t>
                   </w:r>
                   <w:r>
+                    <w:rPr>
+                      <w:lang w:val="en-US"/>
+                    </w:rPr>
                     <w:t>9</w:t>
                   </w:r>
                   <w:r>
+                    <w:rPr>
+                      <w:lang w:val="en-US"/>
+                    </w:rPr>
                     <w:tab/>
                   </w:r>
                   <w:r>
+                    <w:rPr>
+                      <w:lang w:val="en-US"/>
+                    </w:rPr>
                     <w:tab/>
                     <w:t xml:space="preserve">Number of Pages: </w:t>
                   </w:r>
                   <w:r>
+                    <w:rPr>
+                      <w:lang w:val="en-US"/>
+                    </w:rPr>
                     <w:t>7</w:t>
                   </w:r>
                   <w:r>
+                    <w:rPr>
+                      <w:lang w:val="en-US"/>
+                    </w:rPr>
                     <w:tab/>
                   </w:r>
                   <w:r>
+                    <w:rPr>
+                      <w:lang w:val="en-US"/>
+                    </w:rPr>
                     <w:tab/>
                   </w:r>
                   <w:r>
+                    <w:rPr>
+                      <w:lang w:val="en-US"/>
+                    </w:rPr>
                     <w:tab/>
                     <w:t xml:space="preserve">Approved By: </w:t>
                   </w:r>
@@ -249,11 +334,17 @@
                 <w:p>
                   <w:pPr>
                     <w:pStyle w:val="DocInfo"/>
+                    <w:rPr>
+                      <w:lang w:val="en-US"/>
+                    </w:rPr>
                   </w:pPr>
                 </w:p>
                 <w:p>
                   <w:pPr>
                     <w:pStyle w:val="DocInfo"/>
+                    <w:rPr>
+                      <w:lang w:val="en-US"/>
+                    </w:rPr>
                   </w:pPr>
                 </w:p>
               </w:txbxContent>
@@ -262,6 +353,9 @@
         </w:pict>
       </w:r>
       <w:r>
+        <w:rPr>
+          <w:lang w:val="en-US"/>
+        </w:rPr>
         <w:br w:type="page"/>
       </w:r>
     </w:p>
@@ -271,12 +365,14 @@
         <w:rPr>
           <w:b/>
           <w:sz w:val="28"/>
+          <w:lang w:val="en-US"/>
         </w:rPr>
       </w:pPr>
       <w:r>
         <w:rPr>
           <w:b/>
           <w:sz w:val="28"/>
+          <w:lang w:val="en-US"/>
         </w:rPr>
         <w:lastRenderedPageBreak/>
         <w:t>PURPOSE OF THIS DOCUMENT</w:t>
@@ -285,34 +381,37 @@
     <w:p>
       <w:pPr>
         <w:outlineLvl w:val="0"/>
-      </w:pPr>
-      <w:r>
-        <w:rPr>
-          <w:lang w:val="en-GB"/>
+        <w:rPr>
+          <w:lang w:val="en-US"/>
+        </w:rPr>
+      </w:pPr>
+      <w:r>
+        <w:rPr>
+          <w:lang w:val="en-US"/>
         </w:rPr>
         <w:t xml:space="preserve">This document contains everything concerning </w:t>
       </w:r>
       <w:r>
         <w:rPr>
-          <w:lang w:val="en-GB"/>
+          <w:lang w:val="en-US"/>
         </w:rPr>
         <w:t>the i</w:t>
       </w:r>
       <w:r>
         <w:rPr>
-          <w:lang w:val="en-GB"/>
+          <w:lang w:val="en-US"/>
         </w:rPr>
         <w:t>mplementation</w:t>
       </w:r>
       <w:r>
         <w:rPr>
-          <w:lang w:val="en-GB"/>
+          <w:lang w:val="en-US"/>
         </w:rPr>
         <w:t xml:space="preserve"> ph</w:t>
       </w:r>
       <w:r>
         <w:rPr>
-          <w:lang w:val="en-GB"/>
+          <w:lang w:val="en-US"/>
         </w:rPr>
         <w:t>ase of the Cloud Gaming project and further development ideas.</w:t>
       </w:r>
@@ -320,11 +419,17 @@
     <w:p>
       <w:pPr>
         <w:outlineLvl w:val="0"/>
+        <w:rPr>
+          <w:lang w:val="en-US"/>
+        </w:rPr>
       </w:pPr>
     </w:p>
     <w:p>
       <w:pPr>
         <w:outlineLvl w:val="0"/>
+        <w:rPr>
+          <w:lang w:val="en-US"/>
+        </w:rPr>
       </w:pPr>
     </w:p>
     <w:p>
@@ -333,17 +438,25 @@
         <w:rPr>
           <w:b/>
           <w:sz w:val="28"/>
+          <w:lang w:val="en-US"/>
         </w:rPr>
       </w:pPr>
       <w:r>
         <w:rPr>
           <w:b/>
           <w:sz w:val="28"/>
+          <w:lang w:val="en-US"/>
         </w:rPr>
         <w:t>REVISION HISTORY</w:t>
       </w:r>
     </w:p>
-    <w:p/>
+    <w:p>
+      <w:pPr>
+        <w:rPr>
+          <w:lang w:val="en-US"/>
+        </w:rPr>
+      </w:pPr>
+    </w:p>
     <w:tbl>
       <w:tblPr>
         <w:tblW w:w="0" w:type="auto"/>
@@ -367,8 +480,14 @@
           <w:p>
             <w:pPr>
               <w:pStyle w:val="BodyTitleRow"/>
+              <w:rPr>
+                <w:lang w:val="en-US"/>
+              </w:rPr>
             </w:pPr>
             <w:r>
+              <w:rPr>
+                <w:lang w:val="en-US"/>
+              </w:rPr>
               <w:t>Revision #</w:t>
             </w:r>
           </w:p>
@@ -380,8 +499,14 @@
           <w:p>
             <w:pPr>
               <w:pStyle w:val="BodyTitleRow"/>
+              <w:rPr>
+                <w:lang w:val="en-US"/>
+              </w:rPr>
             </w:pPr>
             <w:r>
+              <w:rPr>
+                <w:lang w:val="en-US"/>
+              </w:rPr>
               <w:t>Date</w:t>
             </w:r>
           </w:p>
@@ -393,8 +518,14 @@
           <w:p>
             <w:pPr>
               <w:pStyle w:val="BodyTitleRow"/>
+              <w:rPr>
+                <w:lang w:val="en-US"/>
+              </w:rPr>
             </w:pPr>
             <w:r>
+              <w:rPr>
+                <w:lang w:val="en-US"/>
+              </w:rPr>
               <w:t>Author(s)</w:t>
             </w:r>
           </w:p>
@@ -406,8 +537,14 @@
           <w:p>
             <w:pPr>
               <w:pStyle w:val="BodyTitleRow"/>
+              <w:rPr>
+                <w:lang w:val="en-US"/>
+              </w:rPr>
             </w:pPr>
             <w:r>
+              <w:rPr>
+                <w:lang w:val="en-US"/>
+              </w:rPr>
               <w:t>Comments</w:t>
             </w:r>
           </w:p>
@@ -421,8 +558,14 @@
           <w:p>
             <w:pPr>
               <w:pStyle w:val="Leipteksti"/>
+              <w:rPr>
+                <w:lang w:val="en-US"/>
+              </w:rPr>
             </w:pPr>
             <w:r>
+              <w:rPr>
+                <w:lang w:val="en-US"/>
+              </w:rPr>
               <w:t>0.1</w:t>
             </w:r>
           </w:p>
@@ -434,8 +577,14 @@
           <w:p>
             <w:pPr>
               <w:pStyle w:val="Leipteksti"/>
+              <w:rPr>
+                <w:lang w:val="en-US"/>
+              </w:rPr>
             </w:pPr>
             <w:r>
+              <w:rPr>
+                <w:lang w:val="en-US"/>
+              </w:rPr>
               <w:t>26.11.2009</w:t>
             </w:r>
           </w:p>
@@ -447,8 +596,14 @@
           <w:p>
             <w:pPr>
               <w:pStyle w:val="Leipteksti"/>
+              <w:rPr>
+                <w:lang w:val="en-US"/>
+              </w:rPr>
             </w:pPr>
             <w:r>
+              <w:rPr>
+                <w:lang w:val="en-US"/>
+              </w:rPr>
               <w:t>Lauri Majamaa</w:t>
             </w:r>
           </w:p>
@@ -460,8 +615,14 @@
           <w:p>
             <w:pPr>
               <w:pStyle w:val="Leipteksti"/>
+              <w:rPr>
+                <w:lang w:val="en-US"/>
+              </w:rPr>
             </w:pPr>
             <w:r>
+              <w:rPr>
+                <w:lang w:val="en-US"/>
+              </w:rPr>
               <w:t>First version</w:t>
             </w:r>
           </w:p>
@@ -475,8 +636,14 @@
           <w:p>
             <w:pPr>
               <w:pStyle w:val="Leipteksti"/>
+              <w:rPr>
+                <w:lang w:val="en-US"/>
+              </w:rPr>
             </w:pPr>
             <w:r>
+              <w:rPr>
+                <w:lang w:val="en-US"/>
+              </w:rPr>
               <w:t>0.2</w:t>
             </w:r>
           </w:p>
@@ -488,8 +655,14 @@
           <w:p>
             <w:pPr>
               <w:pStyle w:val="Leipteksti"/>
+              <w:rPr>
+                <w:lang w:val="en-US"/>
+              </w:rPr>
             </w:pPr>
             <w:r>
+              <w:rPr>
+                <w:lang w:val="en-US"/>
+              </w:rPr>
               <w:t>29.11.2009</w:t>
             </w:r>
           </w:p>
@@ -501,8 +674,14 @@
           <w:p>
             <w:pPr>
               <w:pStyle w:val="Leipteksti"/>
+              <w:rPr>
+                <w:lang w:val="en-US"/>
+              </w:rPr>
             </w:pPr>
             <w:r>
+              <w:rPr>
+                <w:lang w:val="en-US"/>
+              </w:rPr>
               <w:t>Lauri Majamaa</w:t>
             </w:r>
           </w:p>
@@ -514,33 +693,59 @@
           <w:p>
             <w:pPr>
               <w:pStyle w:val="Leipteksti"/>
+              <w:rPr>
+                <w:lang w:val="en-US"/>
+              </w:rPr>
             </w:pPr>
             <w:r>
+              <w:rPr>
+                <w:lang w:val="en-US"/>
+              </w:rPr>
               <w:t>Some text and notes added</w:t>
             </w:r>
           </w:p>
         </w:tc>
       </w:tr>
     </w:tbl>
-    <w:p/>
-    <w:p/>
+    <w:p>
+      <w:pPr>
+        <w:rPr>
+          <w:lang w:val="en-US"/>
+        </w:rPr>
+      </w:pPr>
+    </w:p>
+    <w:p>
+      <w:pPr>
+        <w:rPr>
+          <w:lang w:val="en-US"/>
+        </w:rPr>
+      </w:pPr>
+    </w:p>
     <w:p>
       <w:pPr>
         <w:outlineLvl w:val="0"/>
         <w:rPr>
           <w:b/>
           <w:sz w:val="28"/>
+          <w:lang w:val="en-US"/>
         </w:rPr>
       </w:pPr>
       <w:r>
         <w:rPr>
           <w:b/>
           <w:sz w:val="28"/>
+          <w:lang w:val="en-US"/>
         </w:rPr>
         <w:t>ABBREVIATIONS</w:t>
       </w:r>
     </w:p>
-    <w:p/>
+    <w:p>
+      <w:pPr>
+        <w:rPr>
+          <w:lang w:val="en-US"/>
+        </w:rPr>
+      </w:pPr>
+    </w:p>
     <w:tbl>
       <w:tblPr>
         <w:tblW w:w="0" w:type="auto"/>
@@ -570,8 +775,14 @@
           <w:p>
             <w:pPr>
               <w:pStyle w:val="Leipteksti"/>
+              <w:rPr>
+                <w:lang w:val="en-US"/>
+              </w:rPr>
             </w:pPr>
             <w:r>
+              <w:rPr>
+                <w:lang w:val="en-US"/>
+              </w:rPr>
               <w:t>Scrum</w:t>
             </w:r>
           </w:p>
@@ -583,15 +794,15 @@
           <w:p>
             <w:pPr>
               <w:pStyle w:val="Leipteksti"/>
+              <w:rPr>
+                <w:lang w:val="en-US"/>
+              </w:rPr>
             </w:pPr>
             <w:r>
-              <w:t>I</w:t>
-            </w:r>
-            <w:r>
-              <w:t xml:space="preserve">terative incremental framework for </w:t>
-            </w:r>
-            <w:r>
-              <w:t>agile software development</w:t>
+              <w:rPr>
+                <w:lang w:val="en-US"/>
+              </w:rPr>
+              <w:t>Iterative incremental framework for agile software development</w:t>
             </w:r>
           </w:p>
         </w:tc>
@@ -604,6 +815,9 @@
           <w:p>
             <w:pPr>
               <w:pStyle w:val="Leipteksti"/>
+              <w:rPr>
+                <w:lang w:val="en-US"/>
+              </w:rPr>
             </w:pPr>
           </w:p>
         </w:tc>
@@ -614,6 +828,9 @@
           <w:p>
             <w:pPr>
               <w:pStyle w:val="Leipteksti"/>
+              <w:rPr>
+                <w:lang w:val="en-US"/>
+              </w:rPr>
             </w:pPr>
           </w:p>
         </w:tc>
@@ -626,6 +843,9 @@
           <w:p>
             <w:pPr>
               <w:pStyle w:val="Leipteksti"/>
+              <w:rPr>
+                <w:lang w:val="en-US"/>
+              </w:rPr>
             </w:pPr>
           </w:p>
         </w:tc>
@@ -636,24 +856,41 @@
           <w:p>
             <w:pPr>
               <w:pStyle w:val="Leipteksti"/>
+              <w:rPr>
+                <w:lang w:val="en-US"/>
+              </w:rPr>
             </w:pPr>
           </w:p>
         </w:tc>
       </w:tr>
     </w:tbl>
-    <w:p/>
-    <w:p/>
+    <w:p>
+      <w:pPr>
+        <w:rPr>
+          <w:lang w:val="en-US"/>
+        </w:rPr>
+      </w:pPr>
+    </w:p>
+    <w:p>
+      <w:pPr>
+        <w:rPr>
+          <w:lang w:val="en-US"/>
+        </w:rPr>
+      </w:pPr>
+    </w:p>
     <w:p>
       <w:pPr>
         <w:rPr>
           <w:b/>
           <w:sz w:val="28"/>
+          <w:lang w:val="en-US"/>
         </w:rPr>
       </w:pPr>
       <w:r>
         <w:rPr>
           <w:b/>
           <w:sz w:val="28"/>
+          <w:lang w:val="en-US"/>
         </w:rPr>
         <w:t>REFERENCES</w:t>
       </w:r>
@@ -662,9 +899,13 @@
       <w:pPr>
         <w:rPr>
           <w:sz w:val="36"/>
-        </w:rPr>
-      </w:pPr>
-      <w:r>
+          <w:lang w:val="en-US"/>
+        </w:rPr>
+      </w:pPr>
+      <w:r>
+        <w:rPr>
+          <w:lang w:val="en-US"/>
+        </w:rPr>
         <w:br w:type="page"/>
       </w:r>
     </w:p>
@@ -674,17 +915,32 @@
         <w:rPr>
           <w:b/>
           <w:sz w:val="28"/>
+          <w:lang w:val="en-US"/>
         </w:rPr>
       </w:pPr>
       <w:r>
         <w:rPr>
           <w:b/>
           <w:sz w:val="28"/>
+          <w:lang w:val="en-US"/>
         </w:rPr>
         <w:t>TABLE OF CONTENTS</w:t>
       </w:r>
     </w:p>
-    <w:p/>
+    <w:p>
+      <w:pPr>
+        <w:rPr>
+          <w:lang w:val="en-US"/>
+        </w:rPr>
+      </w:pPr>
+    </w:p>
+    <w:p>
+      <w:pPr>
+        <w:rPr>
+          <w:lang w:val="en-US"/>
+        </w:rPr>
+      </w:pPr>
+    </w:p>
     <w:p>
       <w:pPr>
         <w:pStyle w:val="Sisluet1"/>
@@ -706,6 +962,7 @@
         <w:rPr>
           <w:b w:val="0"/>
           <w:caps w:val="0"/>
+          <w:lang w:val="en-US"/>
         </w:rPr>
         <w:fldChar w:fldCharType="begin"/>
       </w:r>
@@ -713,6 +970,7 @@
         <w:rPr>
           <w:b w:val="0"/>
           <w:caps w:val="0"/>
+          <w:lang w:val="en-US"/>
         </w:rPr>
         <w:instrText xml:space="preserve"> TOC \o </w:instrText>
       </w:r>
@@ -720,12 +978,14 @@
         <w:rPr>
           <w:b w:val="0"/>
           <w:caps w:val="0"/>
+          <w:lang w:val="en-US"/>
         </w:rPr>
         <w:fldChar w:fldCharType="separate"/>
       </w:r>
       <w:r>
         <w:rPr>
           <w:noProof/>
+          <w:lang w:val="en-US"/>
         </w:rPr>
         <w:t>1</w:t>
       </w:r>
@@ -744,47 +1004,55 @@
       <w:r>
         <w:rPr>
           <w:noProof/>
+          <w:lang w:val="en-US"/>
         </w:rPr>
         <w:t>INTRODUCTION</w:t>
       </w:r>
       <w:r>
         <w:rPr>
           <w:noProof/>
+          <w:lang w:val="en-US"/>
         </w:rPr>
         <w:tab/>
       </w:r>
       <w:r>
         <w:rPr>
           <w:noProof/>
+          <w:lang w:val="en-US"/>
         </w:rPr>
         <w:fldChar w:fldCharType="begin"/>
       </w:r>
       <w:r>
         <w:rPr>
           <w:noProof/>
+          <w:lang w:val="en-US"/>
         </w:rPr>
         <w:instrText xml:space="preserve"> PAGEREF _Toc247283140 \h </w:instrText>
       </w:r>
       <w:r>
         <w:rPr>
           <w:noProof/>
-        </w:rPr>
-      </w:r>
-      <w:r>
-        <w:rPr>
-          <w:noProof/>
+          <w:lang w:val="en-US"/>
+        </w:rPr>
+      </w:r>
+      <w:r>
+        <w:rPr>
+          <w:noProof/>
+          <w:lang w:val="en-US"/>
         </w:rPr>
         <w:fldChar w:fldCharType="separate"/>
       </w:r>
       <w:r>
         <w:rPr>
           <w:noProof/>
+          <w:lang w:val="en-US"/>
         </w:rPr>
         <w:t>4</w:t>
       </w:r>
       <w:r>
         <w:rPr>
           <w:noProof/>
+          <w:lang w:val="en-US"/>
         </w:rPr>
         <w:fldChar w:fldCharType="end"/>
       </w:r>
@@ -828,47 +1096,55 @@
       <w:r>
         <w:rPr>
           <w:noProof/>
+          <w:lang w:val="en-US"/>
         </w:rPr>
         <w:t>Final Analysis</w:t>
       </w:r>
       <w:r>
         <w:rPr>
           <w:noProof/>
+          <w:lang w:val="en-US"/>
         </w:rPr>
         <w:tab/>
       </w:r>
       <w:r>
         <w:rPr>
           <w:noProof/>
+          <w:lang w:val="en-US"/>
         </w:rPr>
         <w:fldChar w:fldCharType="begin"/>
       </w:r>
       <w:r>
         <w:rPr>
           <w:noProof/>
+          <w:lang w:val="en-US"/>
         </w:rPr>
         <w:instrText xml:space="preserve"> PAGEREF _Toc247283141 \h </w:instrText>
       </w:r>
       <w:r>
         <w:rPr>
           <w:noProof/>
-        </w:rPr>
-      </w:r>
-      <w:r>
-        <w:rPr>
-          <w:noProof/>
+          <w:lang w:val="en-US"/>
+        </w:rPr>
+      </w:r>
+      <w:r>
+        <w:rPr>
+          <w:noProof/>
+          <w:lang w:val="en-US"/>
         </w:rPr>
         <w:fldChar w:fldCharType="separate"/>
       </w:r>
       <w:r>
         <w:rPr>
           <w:noProof/>
+          <w:lang w:val="en-US"/>
         </w:rPr>
         <w:t>5</w:t>
       </w:r>
       <w:r>
         <w:rPr>
           <w:noProof/>
+          <w:lang w:val="en-US"/>
         </w:rPr>
         <w:fldChar w:fldCharType="end"/>
       </w:r>
@@ -893,6 +1169,7 @@
       <w:r>
         <w:rPr>
           <w:noProof/>
+          <w:lang w:val="en-US"/>
         </w:rPr>
         <w:t>3</w:t>
       </w:r>
@@ -911,47 +1188,55 @@
       <w:r>
         <w:rPr>
           <w:noProof/>
+          <w:lang w:val="en-US"/>
         </w:rPr>
         <w:t>Project outcome</w:t>
       </w:r>
       <w:r>
         <w:rPr>
           <w:noProof/>
+          <w:lang w:val="en-US"/>
         </w:rPr>
         <w:tab/>
       </w:r>
       <w:r>
         <w:rPr>
           <w:noProof/>
+          <w:lang w:val="en-US"/>
         </w:rPr>
         <w:fldChar w:fldCharType="begin"/>
       </w:r>
       <w:r>
         <w:rPr>
           <w:noProof/>
+          <w:lang w:val="en-US"/>
         </w:rPr>
         <w:instrText xml:space="preserve"> PAGEREF _Toc247283142 \h </w:instrText>
       </w:r>
       <w:r>
         <w:rPr>
           <w:noProof/>
-        </w:rPr>
-      </w:r>
-      <w:r>
-        <w:rPr>
-          <w:noProof/>
+          <w:lang w:val="en-US"/>
+        </w:rPr>
+      </w:r>
+      <w:r>
+        <w:rPr>
+          <w:noProof/>
+          <w:lang w:val="en-US"/>
         </w:rPr>
         <w:fldChar w:fldCharType="separate"/>
       </w:r>
       <w:r>
         <w:rPr>
           <w:noProof/>
+          <w:lang w:val="en-US"/>
         </w:rPr>
         <w:t>6</w:t>
       </w:r>
       <w:r>
         <w:rPr>
           <w:noProof/>
+          <w:lang w:val="en-US"/>
         </w:rPr>
         <w:fldChar w:fldCharType="end"/>
       </w:r>
@@ -970,12 +1255,13 @@
           <w:noProof/>
           <w:sz w:val="22"/>
           <w:szCs w:val="22"/>
-          <w:lang w:val="fi-FI" w:eastAsia="fi-FI"/>
-        </w:rPr>
-      </w:pPr>
-      <w:r>
-        <w:rPr>
-          <w:noProof/>
+          <w:lang w:val="en-US" w:eastAsia="fi-FI"/>
+        </w:rPr>
+      </w:pPr>
+      <w:r>
+        <w:rPr>
+          <w:noProof/>
+          <w:lang w:val="en-US"/>
         </w:rPr>
         <w:t>4</w:t>
       </w:r>
@@ -987,54 +1273,62 @@
           <w:noProof/>
           <w:sz w:val="22"/>
           <w:szCs w:val="22"/>
-          <w:lang w:val="fi-FI" w:eastAsia="fi-FI"/>
+          <w:lang w:val="en-US" w:eastAsia="fi-FI"/>
         </w:rPr>
         <w:tab/>
       </w:r>
       <w:r>
         <w:rPr>
           <w:noProof/>
+          <w:lang w:val="en-US"/>
         </w:rPr>
         <w:t>Improvements for the future</w:t>
       </w:r>
       <w:r>
         <w:rPr>
           <w:noProof/>
+          <w:lang w:val="en-US"/>
         </w:rPr>
         <w:tab/>
       </w:r>
       <w:r>
         <w:rPr>
           <w:noProof/>
+          <w:lang w:val="en-US"/>
         </w:rPr>
         <w:fldChar w:fldCharType="begin"/>
       </w:r>
       <w:r>
         <w:rPr>
           <w:noProof/>
+          <w:lang w:val="en-US"/>
         </w:rPr>
         <w:instrText xml:space="preserve"> PAGEREF _Toc247283143 \h </w:instrText>
       </w:r>
       <w:r>
         <w:rPr>
           <w:noProof/>
-        </w:rPr>
-      </w:r>
-      <w:r>
-        <w:rPr>
-          <w:noProof/>
+          <w:lang w:val="en-US"/>
+        </w:rPr>
+      </w:r>
+      <w:r>
+        <w:rPr>
+          <w:noProof/>
+          <w:lang w:val="en-US"/>
         </w:rPr>
         <w:fldChar w:fldCharType="separate"/>
       </w:r>
       <w:r>
         <w:rPr>
           <w:noProof/>
+          <w:lang w:val="en-US"/>
         </w:rPr>
         <w:t>7</w:t>
       </w:r>
       <w:r>
         <w:rPr>
           <w:noProof/>
+          <w:lang w:val="en-US"/>
         </w:rPr>
         <w:fldChar w:fldCharType="end"/>
       </w:r>
@@ -1042,7 +1336,7 @@
     <w:p>
       <w:pPr>
         <w:rPr>
-          <w:lang w:val="fr-FR"/>
+          <w:lang w:val="en-US"/>
         </w:rPr>
       </w:pPr>
       <w:r>
@@ -1051,6 +1345,7 @@
           <w:b/>
           <w:caps/>
           <w:sz w:val="20"/>
+          <w:lang w:val="en-US"/>
         </w:rPr>
         <w:fldChar w:fldCharType="end"/>
       </w:r>
@@ -1058,12 +1353,12 @@
     <w:p>
       <w:pPr>
         <w:rPr>
-          <w:lang w:val="fr-FR"/>
-        </w:rPr>
-      </w:pPr>
-      <w:r>
-        <w:rPr>
-          <w:lang w:val="fr-FR"/>
+          <w:lang w:val="en-US"/>
+        </w:rPr>
+      </w:pPr>
+      <w:r>
+        <w:rPr>
+          <w:lang w:val="en-US"/>
         </w:rPr>
         <w:br w:type="page"/>
       </w:r>
@@ -1072,13 +1367,13 @@
       <w:pPr>
         <w:pStyle w:val="Otsikko1"/>
         <w:rPr>
-          <w:lang w:val="en-AU"/>
+          <w:lang w:val="en-US"/>
         </w:rPr>
       </w:pPr>
       <w:bookmarkStart w:id="0" w:name="_Toc247283140"/>
       <w:r>
         <w:rPr>
-          <w:lang w:val="en-AU"/>
+          <w:lang w:val="en-US"/>
         </w:rPr>
         <w:t>INTRODUCTION</w:t>
       </w:r>
@@ -1086,11 +1381,22 @@
     </w:p>
     <w:p>
       <w:pPr>
+        <w:rPr>
+          <w:lang w:val="en-US"/>
+        </w:rPr>
+      </w:pPr>
+    </w:p>
+    <w:p>
+      <w:pPr>
         <w:outlineLvl w:val="0"/>
-      </w:pPr>
-    </w:p>
-    <w:p>
-      <w:pPr>
+        <w:rPr>
+          <w:lang w:val="en-US"/>
+        </w:rPr>
+      </w:pPr>
+    </w:p>
+    <w:p>
+      <w:pPr>
+        <w:jc w:val="both"/>
         <w:rPr>
           <w:lang w:val="en-US"/>
         </w:rPr>
@@ -1105,25 +1411,19 @@
         <w:rPr>
           <w:lang w:val="en-US"/>
         </w:rPr>
-        <w:t xml:space="preserve">for our Cloud gaming project done for Multimedia Systems course in University of Oulu fall 2009. </w:t>
-      </w:r>
-      <w:r>
-        <w:rPr>
-          <w:lang w:val="en-US"/>
-        </w:rPr>
-        <w:t>Our group consisted of five members,</w:t>
+        <w:t>for our Cloud gaming project done for Multimedia Systems course in University of Oulu fall 2009. Our group consisted of five members,</w:t>
       </w:r>
       <w:r>
         <w:rPr>
           <w:lang w:val="fi-FI"/>
         </w:rPr>
-        <w:t xml:space="preserve"> Lauri Majamaa, Antti Lampela, Tuomas Vähänen, Pasi Keski-Korsu and Antti Väyrynen. </w:t>
-      </w:r>
-      <w:r>
-        <w:rPr>
-          <w:lang w:val="en-US"/>
-        </w:rPr>
-        <w:t xml:space="preserve">The project was done as </w:t>
+        <w:t xml:space="preserve"> Lauri Majamaa, Antti Lampela, Tuomas Vähänen, Pasi Keski-Korsu and Antti Väyrynen.</w:t>
+      </w:r>
+      <w:r>
+        <w:rPr>
+          <w:lang w:val="en-US"/>
+        </w:rPr>
+        <w:t xml:space="preserve"> The project was done as </w:t>
       </w:r>
       <w:r>
         <w:rPr>
@@ -1135,17 +1435,144 @@
         <w:rPr>
           <w:lang w:val="en-US"/>
         </w:rPr>
-        <w:t xml:space="preserve"> agile software project, meaning the team was called a Scrum and development cycle was divided into sprints. </w:t>
-      </w:r>
-      <w:r>
-        <w:rPr>
-          <w:lang w:val="en-US"/>
-        </w:rPr>
-        <w:t>During the implementation phase we went through one sprint, lasting one month, from 1.11.2009 to 1.12.2009.</w:t>
-      </w:r>
-    </w:p>
-    <w:p>
-      <w:pPr>
+        <w:t xml:space="preserve"> agile software project, meaning the team was called a Scrum and development </w:t>
+      </w:r>
+      <w:r>
+        <w:rPr>
+          <w:lang w:val="en-US"/>
+        </w:rPr>
+        <w:t xml:space="preserve">cycle was divided into sprints. Scrum model defines the software development iterative incremental. Before a sprint cycles a backlog or project plan is made. The backlog contains initial requirement specification, which determines project deadlines and what is to be implemented before each deadline. </w:t>
+      </w:r>
+      <w:r>
+        <w:rPr>
+          <w:lang w:val="en-US"/>
+        </w:rPr>
+        <w:t>Du</w:t>
+      </w:r>
+      <w:r>
+        <w:rPr>
+          <w:lang w:val="en-US"/>
+        </w:rPr>
+        <w:t>r</w:t>
+      </w:r>
+      <w:r>
+        <w:rPr>
+          <w:lang w:val="en-US"/>
+        </w:rPr>
+        <w:t>ing the implementation phase we went through one sprint, lasting one month, from 1.11.2009 to 1.12.2009.</w:t>
+      </w:r>
+      <w:r>
+        <w:rPr>
+          <w:lang w:val="en-US"/>
+        </w:rPr>
+        <w:t xml:space="preserve"> The Scrum method could be only partially used to our project because the short development period and amount of implementation needed, and therefore only partial gain from the method was achieved.</w:t>
+      </w:r>
+    </w:p>
+    <w:p>
+      <w:pPr>
+        <w:jc w:val="both"/>
+        <w:rPr>
+          <w:lang w:val="en-US"/>
+        </w:rPr>
+      </w:pPr>
+    </w:p>
+    <w:p>
+      <w:pPr>
+        <w:jc w:val="both"/>
+        <w:rPr>
+          <w:lang w:val="en-US"/>
+        </w:rPr>
+      </w:pPr>
+      <w:r>
+        <w:rPr>
+          <w:lang w:val="en-US"/>
+        </w:rPr>
+        <w:t xml:space="preserve">The aim of </w:t>
+      </w:r>
+      <w:r>
+        <w:rPr>
+          <w:lang w:val="en-US"/>
+        </w:rPr>
+        <w:t xml:space="preserve">the </w:t>
+      </w:r>
+      <w:r>
+        <w:rPr>
+          <w:lang w:val="en-US"/>
+        </w:rPr>
+        <w:t>project was to create a solution for playing games with cloud architecture. The game is run on a server instead of your own personal computer, and its video is streamed to your computer over the net. Your game controls will be also forwarded from client to server in the process. The pla</w:t>
+      </w:r>
+      <w:r>
+        <w:rPr>
+          <w:lang w:val="en-US"/>
+        </w:rPr>
+        <w:t>y</w:t>
+      </w:r>
+      <w:r>
+        <w:rPr>
+          <w:lang w:val="en-US"/>
+        </w:rPr>
+        <w:t>ing experience is aimed to match what you would have if the game was run locally. Cloud architecture makes possible to play power consuming games on a relatively powerless computer, so invest</w:t>
+      </w:r>
+      <w:r>
+        <w:rPr>
+          <w:lang w:val="en-US"/>
+        </w:rPr>
+        <w:t xml:space="preserve">ing </w:t>
+      </w:r>
+      <w:r>
+        <w:rPr>
+          <w:lang w:val="en-US"/>
+        </w:rPr>
+        <w:t>in state-of-</w:t>
+      </w:r>
+      <w:r>
+        <w:rPr>
+          <w:lang w:val="en-US"/>
+        </w:rPr>
+        <w:t>the-</w:t>
+      </w:r>
+      <w:r>
+        <w:rPr>
+          <w:lang w:val="en-US"/>
+        </w:rPr>
+        <w:t xml:space="preserve">art hardware anymore, because video rendering is done </w:t>
+      </w:r>
+      <w:r>
+        <w:rPr>
+          <w:lang w:val="en-US"/>
+        </w:rPr>
+        <w:t>by the</w:t>
+      </w:r>
+      <w:r>
+        <w:rPr>
+          <w:lang w:val="en-US"/>
+        </w:rPr>
+        <w:t xml:space="preserve"> server. </w:t>
+      </w:r>
+      <w:r>
+        <w:rPr>
+          <w:lang w:val="en-US"/>
+        </w:rPr>
+        <w:t xml:space="preserve">Client platform only has to be </w:t>
+      </w:r>
+      <w:r>
+        <w:rPr>
+          <w:lang w:val="en-US"/>
+        </w:rPr>
+        <w:t>able to decode the video stream and have a fast enough connection to receive it.</w:t>
+      </w:r>
+    </w:p>
+    <w:p>
+      <w:pPr>
+        <w:jc w:val="both"/>
+        <w:rPr>
+          <w:lang w:val="en-US"/>
+        </w:rPr>
+      </w:pPr>
+    </w:p>
+    <w:p>
+      <w:pPr>
+        <w:jc w:val="both"/>
         <w:rPr>
           <w:lang w:val="en-US"/>
         </w:rPr>
@@ -1154,12 +1581,11 @@
     <w:p>
       <w:pPr>
         <w:pStyle w:val="Otsikko1"/>
-        <w:numPr>
-          <w:ilvl w:val="0"/>
-          <w:numId w:val="0"/>
-        </w:numPr>
-      </w:pPr>
-      <w:r>
+      </w:pPr>
+      <w:r>
+        <w:rPr>
+          <w:lang w:val="en-US"/>
+        </w:rPr>
         <w:br w:type="page"/>
       </w:r>
       <w:bookmarkStart w:id="1" w:name="_Toc247283141"/>
@@ -1171,38 +1597,21 @@
     <w:p>
       <w:pPr>
         <w:rPr>
-          <w:lang w:val="fi-FI"/>
+          <w:lang w:val="en-US"/>
         </w:rPr>
       </w:pPr>
     </w:p>
     <w:p>
       <w:pPr>
         <w:jc w:val="both"/>
-      </w:pPr>
-      <w:r>
-        <w:rPr>
-          <w:lang w:val="en-US"/>
-        </w:rPr>
-        <w:t>T</w:t>
-      </w:r>
-      <w:r>
-        <w:rPr>
-          <w:lang w:val="en-US"/>
-        </w:rPr>
-        <w:t xml:space="preserve">he aim of this project was to </w:t>
-      </w:r>
-      <w:r>
-        <w:t xml:space="preserve">create a solution for playing games with cloud architecture. The game is run on a server instead of your own personal computer, and its video is streamed to your computer over the net. Your game controls will be also forwarded from client to server in the process. The playing experience is aimed to match what you would have if the game was run locally. Cloud architecture makes possible to play power consuming games on a relatively powerless computer, so you wouldn't have to invest in state-of-art hardware anymore, because video rendering is done on server. Possible future developments could also allow the game to access many servers at once to receive more calculation power if needed by the game. This and heavy increase of network bandwidth is needed for cloud gaming to become a serious choice for personal gamer. </w:t>
-      </w:r>
+        <w:rPr>
+          <w:lang w:val="en-US"/>
+        </w:rPr>
+      </w:pPr>
     </w:p>
     <w:p>
       <w:pPr>
         <w:jc w:val="both"/>
-      </w:pPr>
-    </w:p>
-    <w:p>
-      <w:pPr>
-        <w:jc w:val="both"/>
         <w:rPr>
           <w:lang w:val="en-US"/>
         </w:rPr>
@@ -1220,15 +1629,16 @@
           <w:b/>
           <w:lang w:val="en-US"/>
         </w:rPr>
-        <w:t>P</w:t>
-      </w:r>
-      <w:r>
+        <w:t>Problems</w:t>
+      </w:r>
+    </w:p>
+    <w:p>
+      <w:pPr>
         <w:rPr>
           <w:b/>
           <w:lang w:val="en-US"/>
         </w:rPr>
-        <w:t>roblems</w:t>
-      </w:r>
+      </w:pPr>
     </w:p>
     <w:p>
       <w:pPr>
@@ -1237,11 +1647,19 @@
           <w:lang w:val="en-US"/>
         </w:rPr>
       </w:pPr>
-      <w:r>
+    </w:p>
+    <w:p>
+      <w:pPr>
         <w:rPr>
           <w:b/>
           <w:lang w:val="en-US"/>
         </w:rPr>
+      </w:pPr>
+      <w:r>
+        <w:rPr>
+          <w:b/>
+          <w:lang w:val="en-US"/>
+        </w:rPr>
         <w:t>S</w:t>
       </w:r>
       <w:r>
@@ -1255,6 +1673,9 @@
     <w:p>
       <w:pPr>
         <w:pStyle w:val="Otsikko1"/>
+        <w:rPr>
+          <w:lang w:val="en-US"/>
+        </w:rPr>
       </w:pPr>
       <w:r>
         <w:rPr>
@@ -1264,28 +1685,38 @@
       </w:r>
       <w:bookmarkStart w:id="2" w:name="_Toc247283142"/>
       <w:r>
+        <w:rPr>
+          <w:lang w:val="en-US"/>
+        </w:rPr>
         <w:t>Project outcome</w:t>
       </w:r>
       <w:bookmarkEnd w:id="2"/>
     </w:p>
-    <w:p/>
-    <w:p>
-      <w:pPr>
-        <w:rPr>
-          <w:lang w:val="en-US"/>
-        </w:rPr>
-      </w:pPr>
-      <w:r>
-        <w:rPr>
-          <w:lang w:val="en-US"/>
-        </w:rPr>
-        <w:t>Here is listed the overall project outcome t</w:t>
-      </w:r>
-      <w:r>
-        <w:rPr>
-          <w:lang w:val="en-US"/>
-        </w:rPr>
-        <w:t xml:space="preserve">hat is delivered </w:t>
+    <w:p>
+      <w:pPr>
+        <w:rPr>
+          <w:lang w:val="en-US"/>
+        </w:rPr>
+      </w:pPr>
+    </w:p>
+    <w:p>
+      <w:pPr>
+        <w:rPr>
+          <w:lang w:val="en-US"/>
+        </w:rPr>
+      </w:pPr>
+    </w:p>
+    <w:p>
+      <w:pPr>
+        <w:rPr>
+          <w:lang w:val="en-US"/>
+        </w:rPr>
+      </w:pPr>
+      <w:r>
+        <w:rPr>
+          <w:lang w:val="en-US"/>
+        </w:rPr>
+        <w:t xml:space="preserve">Here is listed the overall project outcome that is delivered </w:t>
       </w:r>
       <w:r>
         <w:rPr>
@@ -1490,7 +1921,7 @@
         <w:rPr>
           <w:lang w:val="en-US"/>
         </w:rPr>
-        <w:t xml:space="preserve">, server scripts and </w:t>
+        <w:t>, server scripts and</w:t>
       </w:r>
       <w:r>
         <w:rPr>
@@ -1515,6 +1946,9 @@
     <w:p>
       <w:pPr>
         <w:pStyle w:val="Otsikko1"/>
+        <w:rPr>
+          <w:lang w:val="en-US"/>
+        </w:rPr>
       </w:pPr>
       <w:r>
         <w:rPr>
@@ -1524,6 +1958,9 @@
       </w:r>
       <w:bookmarkStart w:id="3" w:name="_Toc247283143"/>
       <w:r>
+        <w:rPr>
+          <w:lang w:val="en-US"/>
+        </w:rPr>
         <w:t>Improvements for the future</w:t>
       </w:r>
       <w:bookmarkEnd w:id="3"/>
@@ -1531,14 +1968,81 @@
     <w:p>
       <w:pPr>
         <w:rPr>
-          <w:lang w:val="fi-FI"/>
-        </w:rPr>
-      </w:pPr>
-    </w:p>
-    <w:p>
-      <w:pPr>
-        <w:rPr>
-          <w:lang w:val="fi-FI"/>
+          <w:lang w:val="en-US"/>
+        </w:rPr>
+      </w:pPr>
+    </w:p>
+    <w:p>
+      <w:pPr>
+        <w:rPr>
+          <w:lang w:val="en-US"/>
+        </w:rPr>
+      </w:pPr>
+    </w:p>
+    <w:p>
+      <w:pPr>
+        <w:rPr>
+          <w:lang w:val="en-US"/>
+        </w:rPr>
+      </w:pPr>
+      <w:r>
+        <w:rPr>
+          <w:lang w:val="en-US"/>
+        </w:rPr>
+        <w:t xml:space="preserve">Possible future developments for the project software could include porting the client to mobile devices, for example the Maemo platform used in Nokia’s newest smartphone. </w:t>
+      </w:r>
+      <w:r>
+        <w:rPr>
+          <w:lang w:val="en-US"/>
+        </w:rPr>
+        <w:t>Better optimization would be needed to reduce stream bandwidth to a limit capable of transmitting through wireless networks. This means having higher compression in the video stream and reduction of stream receiving buffer</w:t>
+      </w:r>
+      <w:r>
+        <w:rPr>
+          <w:lang w:val="en-US"/>
+        </w:rPr>
+        <w:t>. Lower buffer puts higher demands for the network connection stability. When there are 25 frames per second arriving to the client, even if few frames get lost on the way, the video stream turns in to a stuttering collection of images.</w:t>
+      </w:r>
+    </w:p>
+    <w:p>
+      <w:pPr>
+        <w:rPr>
+          <w:lang w:val="en-US"/>
+        </w:rPr>
+      </w:pPr>
+    </w:p>
+    <w:p>
+      <w:pPr>
+        <w:rPr>
+          <w:lang w:val="en-US"/>
+        </w:rPr>
+      </w:pPr>
+    </w:p>
+    <w:p>
+      <w:pPr>
+        <w:rPr>
+          <w:lang w:val="en-US"/>
+        </w:rPr>
+      </w:pPr>
+    </w:p>
+    <w:p>
+      <w:pPr>
+        <w:rPr>
+          <w:lang w:val="en-US"/>
+        </w:rPr>
+      </w:pPr>
+    </w:p>
+    <w:p>
+      <w:pPr>
+        <w:rPr>
+          <w:lang w:val="en-US"/>
+        </w:rPr>
+      </w:pPr>
+    </w:p>
+    <w:p>
+      <w:pPr>
+        <w:rPr>
+          <w:lang w:val="en-US"/>
         </w:rPr>
       </w:pPr>
     </w:p>
@@ -1629,33 +2133,6 @@
     </w:p>
     <w:p>
       <w:pPr>
-        <w:rPr>
-          <w:lang w:val="en-US"/>
-        </w:rPr>
-      </w:pPr>
-    </w:p>
-    <w:p>
-      <w:pPr>
-        <w:rPr>
-          <w:lang w:val="en-US"/>
-        </w:rPr>
-      </w:pPr>
-    </w:p>
-    <w:p>
-      <w:pPr>
-        <w:rPr>
-          <w:lang w:val="en-US"/>
-        </w:rPr>
-      </w:pPr>
-      <w:r>
-        <w:rPr>
-          <w:lang w:val="en-US"/>
-        </w:rPr>
-        <w:t>Development</w:t>
-      </w:r>
-    </w:p>
-    <w:p>
-      <w:pPr>
         <w:pStyle w:val="Luettelokappale"/>
         <w:numPr>
           <w:ilvl w:val="0"/>
@@ -1669,7 +2146,27 @@
         <w:rPr>
           <w:lang w:val="en-US"/>
         </w:rPr>
-        <w:t>Strict documentation cycle</w:t>
+        <w:t>Audio included</w:t>
+      </w:r>
+    </w:p>
+    <w:p>
+      <w:pPr>
+        <w:rPr>
+          <w:lang w:val="en-US"/>
+        </w:rPr>
+      </w:pPr>
+    </w:p>
+    <w:p>
+      <w:pPr>
+        <w:rPr>
+          <w:lang w:val="en-US"/>
+        </w:rPr>
+      </w:pPr>
+      <w:r>
+        <w:rPr>
+          <w:lang w:val="en-US"/>
+        </w:rPr>
+        <w:t>Development</w:t>
       </w:r>
     </w:p>
     <w:p>
@@ -1687,7 +2184,7 @@
         <w:rPr>
           <w:lang w:val="en-US"/>
         </w:rPr>
-        <w:t>More code-aware people on the team</w:t>
+        <w:t>Strict documentation cycle</w:t>
       </w:r>
     </w:p>
     <w:p>
@@ -1705,7 +2202,7 @@
         <w:rPr>
           <w:lang w:val="en-US"/>
         </w:rPr>
-        <w:t>More scrum-like development, not normal cowboy coding.</w:t>
+        <w:t>More code-aware people on the team</w:t>
       </w:r>
     </w:p>
     <w:p>
@@ -1719,10 +2216,73 @@
           <w:lang w:val="en-US"/>
         </w:rPr>
       </w:pPr>
+      <w:r>
+        <w:rPr>
+          <w:lang w:val="en-US"/>
+        </w:rPr>
+        <w:t>More scrum-like development, not normal cowboy coding.</w:t>
+      </w:r>
+    </w:p>
+    <w:p>
+      <w:pPr>
+        <w:pStyle w:val="Luettelokappale"/>
+        <w:numPr>
+          <w:ilvl w:val="0"/>
+          <w:numId w:val="14"/>
+        </w:numPr>
+        <w:rPr>
+          <w:lang w:val="en-US"/>
+        </w:rPr>
+      </w:pPr>
+      <w:r>
+        <w:rPr>
+          <w:lang w:val="en-US"/>
+        </w:rPr>
+        <w:t>Equal work amount for all project members</w:t>
+      </w:r>
+    </w:p>
+    <w:p>
+      <w:pPr>
+        <w:rPr>
+          <w:lang w:val="en-US"/>
+        </w:rPr>
+      </w:pPr>
+    </w:p>
+    <w:p>
+      <w:pPr>
+        <w:rPr>
+          <w:lang w:val="en-US"/>
+        </w:rPr>
+      </w:pPr>
+    </w:p>
+    <w:p>
+      <w:pPr>
+        <w:rPr>
+          <w:lang w:val="en-US"/>
+        </w:rPr>
+      </w:pPr>
+      <w:r>
+        <w:rPr>
+          <w:lang w:val="en-US"/>
+        </w:rPr>
+        <w:t>Possible future developments could also allow the game to access many servers at once to receive more ca</w:t>
+      </w:r>
+      <w:r>
+        <w:rPr>
+          <w:lang w:val="en-US"/>
+        </w:rPr>
+        <w:t>l</w:t>
+      </w:r>
+      <w:r>
+        <w:rPr>
+          <w:lang w:val="en-US"/>
+        </w:rPr>
+        <w:t>culation power if needed by the game. This and heavy increase of network bandwidth is needed for cloud gaming to become a serious choice for personal gamer.</w:t>
+      </w:r>
     </w:p>
     <w:sectPr>
-      <w:headerReference w:type="default" r:id="rId7"/>
-      <w:footerReference w:type="default" r:id="rId8"/>
+      <w:headerReference w:type="default" r:id="rId8"/>
+      <w:footerReference w:type="default" r:id="rId9"/>
       <w:pgSz w:w="12240" w:h="15840"/>
       <w:pgMar w:top="1440" w:right="1170" w:bottom="1080" w:left="1170" w:header="708" w:footer="708" w:gutter="0"/>
       <w:cols w:space="708"/>
@@ -3604,4 +4164,16 @@
   <a:objectDefaults/>
   <a:extraClrSchemeLst/>
 </a:theme>
+</file>
+
+<file path=customXml/item1.xml><?xml version="1.0" encoding="utf-8"?>
+<b:Sources xmlns:b="http://schemas.openxmlformats.org/officeDocument/2006/bibliography" xmlns="http://schemas.openxmlformats.org/officeDocument/2006/bibliography" SelectedStyle="\APA.XSL" StyleName="APA"/>
+</file>
+
+<file path=customXml/itemProps1.xml><?xml version="1.0" encoding="utf-8"?>
+<ds:datastoreItem xmlns:ds="http://schemas.openxmlformats.org/officeDocument/2006/customXml" ds:itemID="{45F5AB42-7D45-4690-B2A0-813E6F7D6921}">
+  <ds:schemaRefs>
+    <ds:schemaRef ds:uri="http://schemas.openxmlformats.org/officeDocument/2006/bibliography"/>
+  </ds:schemaRefs>
+</ds:datastoreItem>
 </file>
</xml_diff>

<commit_message>
notes added to chapter 2 of Final Report
</commit_message>
<xml_diff>
--- a/docs/MMS_Final_Report.docx
+++ b/docs/MMS_Final_Report.docx
@@ -1411,19 +1411,31 @@
         <w:rPr>
           <w:lang w:val="en-US"/>
         </w:rPr>
-        <w:t>for our Cloud gaming project done for Multimedia Systems course in University of Oulu fall 2009. Our group consisted of five members,</w:t>
+        <w:t xml:space="preserve">for our Cloud gaming project done for Multimedia Systems course in University of Oulu fall 2009. </w:t>
       </w:r>
       <w:r>
         <w:rPr>
           <w:lang w:val="fi-FI"/>
         </w:rPr>
+        <w:t>Our group consisted of five members,</w:t>
+      </w:r>
+      <w:r>
+        <w:rPr>
+          <w:lang w:val="fi-FI"/>
+        </w:rPr>
         <w:t xml:space="preserve"> Lauri Majamaa, Antti Lampela, Tuomas Vähänen, Pasi Keski-Korsu and Antti Väyrynen.</w:t>
       </w:r>
       <w:r>
         <w:rPr>
-          <w:lang w:val="en-US"/>
-        </w:rPr>
-        <w:t xml:space="preserve"> The project was done as </w:t>
+          <w:lang w:val="fi-FI"/>
+        </w:rPr>
+        <w:t xml:space="preserve"> </w:t>
+      </w:r>
+      <w:r>
+        <w:rPr>
+          <w:lang w:val="en-US"/>
+        </w:rPr>
+        <w:t xml:space="preserve">The project was done as </w:t>
       </w:r>
       <w:r>
         <w:rPr>
@@ -1447,19 +1459,7 @@
         <w:rPr>
           <w:lang w:val="en-US"/>
         </w:rPr>
-        <w:t>Du</w:t>
-      </w:r>
-      <w:r>
-        <w:rPr>
-          <w:lang w:val="en-US"/>
-        </w:rPr>
-        <w:t>r</w:t>
-      </w:r>
-      <w:r>
-        <w:rPr>
-          <w:lang w:val="en-US"/>
-        </w:rPr>
-        <w:t>ing the implementation phase we went through one sprint, lasting one month, from 1.11.2009 to 1.12.2009.</w:t>
+        <w:t>During the implementation phase we went through one sprint, lasting one month, from 1.11.2009 to 1.12.2009.</w:t>
       </w:r>
       <w:r>
         <w:rPr>
@@ -1499,19 +1499,7 @@
         <w:rPr>
           <w:lang w:val="en-US"/>
         </w:rPr>
-        <w:t>project was to create a solution for playing games with cloud architecture. The game is run on a server instead of your own personal computer, and its video is streamed to your computer over the net. Your game controls will be also forwarded from client to server in the process. The pla</w:t>
-      </w:r>
-      <w:r>
-        <w:rPr>
-          <w:lang w:val="en-US"/>
-        </w:rPr>
-        <w:t>y</w:t>
-      </w:r>
-      <w:r>
-        <w:rPr>
-          <w:lang w:val="en-US"/>
-        </w:rPr>
-        <w:t>ing experience is aimed to match what you would have if the game was run locally. Cloud architecture makes possible to play power consuming games on a relatively powerless computer, so invest</w:t>
+        <w:t>project was to create a solution for playing games with cloud architecture. The game is run on a server instead of your own personal computer, and its video is streamed to your computer over the net. Your game controls will be also forwarded from client to server in the process. The playing experience is aimed to match what you would have if the game was run locally. Cloud architecture makes possible to play power consuming games on a relatively powerless computer, so invest</w:t>
       </w:r>
       <w:r>
         <w:rPr>
@@ -1642,14 +1630,30 @@
     </w:p>
     <w:p>
       <w:pPr>
+        <w:pStyle w:val="Luettelokappale"/>
+        <w:numPr>
+          <w:ilvl w:val="0"/>
+          <w:numId w:val="15"/>
+        </w:numPr>
         <w:rPr>
           <w:b/>
           <w:lang w:val="en-US"/>
         </w:rPr>
       </w:pPr>
-    </w:p>
-    <w:p>
-      <w:pPr>
+      <w:r>
+        <w:rPr>
+          <w:lang w:val="en-US"/>
+        </w:rPr>
+        <w:t>Low frame rates ( server needs some kick in it)</w:t>
+      </w:r>
+    </w:p>
+    <w:p>
+      <w:pPr>
+        <w:pStyle w:val="Luettelokappale"/>
+        <w:numPr>
+          <w:ilvl w:val="0"/>
+          <w:numId w:val="15"/>
+        </w:numPr>
         <w:rPr>
           <w:b/>
           <w:lang w:val="en-US"/>
@@ -1657,9 +1661,63 @@
       </w:pPr>
       <w:r>
         <w:rPr>
+          <w:lang w:val="en-US"/>
+        </w:rPr>
+        <w:t>Lag between client video and actual game ( buffer issue)</w:t>
+      </w:r>
+    </w:p>
+    <w:p>
+      <w:pPr>
+        <w:pStyle w:val="Luettelokappale"/>
+        <w:numPr>
+          <w:ilvl w:val="0"/>
+          <w:numId w:val="15"/>
+        </w:numPr>
+        <w:rPr>
           <w:b/>
           <w:lang w:val="en-US"/>
         </w:rPr>
+      </w:pPr>
+      <w:r>
+        <w:rPr>
+          <w:lang w:val="en-US"/>
+        </w:rPr>
+        <w:t>Picture quality ( better quality takes a lot more network bandwidth)</w:t>
+      </w:r>
+    </w:p>
+    <w:p>
+      <w:pPr>
+        <w:pStyle w:val="Luettelokappale"/>
+        <w:numPr>
+          <w:ilvl w:val="0"/>
+          <w:numId w:val="15"/>
+        </w:numPr>
+        <w:rPr>
+          <w:b/>
+          <w:lang w:val="en-US"/>
+        </w:rPr>
+      </w:pPr>
+    </w:p>
+    <w:p>
+      <w:pPr>
+        <w:rPr>
+          <w:b/>
+          <w:lang w:val="en-US"/>
+        </w:rPr>
+      </w:pPr>
+    </w:p>
+    <w:p>
+      <w:pPr>
+        <w:rPr>
+          <w:b/>
+          <w:lang w:val="en-US"/>
+        </w:rPr>
+      </w:pPr>
+      <w:r>
+        <w:rPr>
+          <w:b/>
+          <w:lang w:val="en-US"/>
+        </w:rPr>
         <w:t>S</w:t>
       </w:r>
       <w:r>
@@ -1672,22 +1730,96 @@
     </w:p>
     <w:p>
       <w:pPr>
+        <w:pStyle w:val="Luettelokappale"/>
+        <w:rPr>
+          <w:lang w:val="en-US"/>
+        </w:rPr>
+      </w:pPr>
+    </w:p>
+    <w:p>
+      <w:pPr>
+        <w:pStyle w:val="Luettelokappale"/>
+        <w:numPr>
+          <w:ilvl w:val="0"/>
+          <w:numId w:val="15"/>
+        </w:numPr>
+        <w:rPr>
+          <w:lang w:val="en-US"/>
+        </w:rPr>
+      </w:pPr>
+      <w:r>
+        <w:rPr>
+          <w:lang w:val="en-US"/>
+        </w:rPr>
+        <w:t>Buffer optimization ( reduce client streaming buffer in LibVLC)</w:t>
+      </w:r>
+    </w:p>
+    <w:p>
+      <w:pPr>
+        <w:pStyle w:val="Luettelokappale"/>
+        <w:numPr>
+          <w:ilvl w:val="0"/>
+          <w:numId w:val="15"/>
+        </w:numPr>
+        <w:rPr>
+          <w:lang w:val="en-US"/>
+        </w:rPr>
+      </w:pPr>
+      <w:r>
+        <w:rPr>
+          <w:lang w:val="en-US"/>
+        </w:rPr>
+        <w:t>Codec choices to improve quality</w:t>
+      </w:r>
+    </w:p>
+    <w:p>
+      <w:pPr>
+        <w:pStyle w:val="Luettelokappale"/>
+        <w:numPr>
+          <w:ilvl w:val="0"/>
+          <w:numId w:val="15"/>
+        </w:numPr>
+        <w:rPr>
+          <w:lang w:val="en-US"/>
+        </w:rPr>
+      </w:pPr>
+      <w:r>
+        <w:rPr>
+          <w:lang w:val="en-US"/>
+        </w:rPr>
+        <w:t>More thorough analysis of LibVLC switches (buffer)</w:t>
+      </w:r>
+    </w:p>
+    <w:p>
+      <w:pPr>
+        <w:pStyle w:val="Luettelokappale"/>
+        <w:numPr>
+          <w:ilvl w:val="0"/>
+          <w:numId w:val="15"/>
+        </w:numPr>
+        <w:rPr>
+          <w:lang w:val="en-US"/>
+        </w:rPr>
+      </w:pPr>
+      <w:r>
+        <w:rPr>
+          <w:lang w:val="en-US"/>
+        </w:rPr>
+        <w:t>Powerful platform for server</w:t>
+      </w:r>
+      <w:r>
+        <w:br w:type="page"/>
+      </w:r>
+      <w:bookmarkStart w:id="2" w:name="_Toc247283142"/>
+    </w:p>
+    <w:p>
+      <w:pPr>
         <w:pStyle w:val="Otsikko1"/>
         <w:rPr>
           <w:lang w:val="en-US"/>
         </w:rPr>
       </w:pPr>
       <w:r>
-        <w:rPr>
-          <w:lang w:val="en-US"/>
-        </w:rPr>
-        <w:br w:type="page"/>
-      </w:r>
-      <w:bookmarkStart w:id="2" w:name="_Toc247283142"/>
-      <w:r>
-        <w:rPr>
-          <w:lang w:val="en-US"/>
-        </w:rPr>
         <w:t>Project outcome</w:t>
       </w:r>
       <w:bookmarkEnd w:id="2"/>
@@ -2265,19 +2397,7 @@
         <w:rPr>
           <w:lang w:val="en-US"/>
         </w:rPr>
-        <w:t>Possible future developments could also allow the game to access many servers at once to receive more ca</w:t>
-      </w:r>
-      <w:r>
-        <w:rPr>
-          <w:lang w:val="en-US"/>
-        </w:rPr>
-        <w:t>l</w:t>
-      </w:r>
-      <w:r>
-        <w:rPr>
-          <w:lang w:val="en-US"/>
-        </w:rPr>
-        <w:t>culation power if needed by the game. This and heavy increase of network bandwidth is needed for cloud gaming to become a serious choice for personal gamer.</w:t>
+        <w:t>Possible future developments could also allow the game to access many servers at once to receive more calculation power if needed by the game. This and heavy increase of network bandwidth is needed for cloud gaming to become a serious choice for personal gamer.</w:t>
       </w:r>
     </w:p>
     <w:sectPr>
@@ -2694,6 +2814,118 @@
     </w:lvl>
   </w:abstractNum>
   <w:abstractNum w:abstractNumId="5">
+    <w:nsid w:val="3F4F0855"/>
+    <w:multiLevelType w:val="hybridMultilevel"/>
+    <w:tmpl w:val="80D4EB34"/>
+    <w:lvl w:ilvl="0" w:tplc="B8704EEE">
+      <w:numFmt w:val="bullet"/>
+      <w:lvlText w:val="-"/>
+      <w:lvlJc w:val="left"/>
+      <w:pPr>
+        <w:ind w:left="720" w:hanging="360"/>
+      </w:pPr>
+      <w:rPr>
+        <w:rFonts w:ascii="Arial" w:eastAsia="Times New Roman" w:hAnsi="Arial" w:cs="Arial" w:hint="default"/>
+      </w:rPr>
+    </w:lvl>
+    <w:lvl w:ilvl="1" w:tplc="040B0003" w:tentative="1">
+      <w:start w:val="1"/>
+      <w:numFmt w:val="bullet"/>
+      <w:lvlText w:val="o"/>
+      <w:lvlJc w:val="left"/>
+      <w:pPr>
+        <w:ind w:left="1440" w:hanging="360"/>
+      </w:pPr>
+      <w:rPr>
+        <w:rFonts w:ascii="Courier New" w:hAnsi="Courier New" w:cs="Courier New" w:hint="default"/>
+      </w:rPr>
+    </w:lvl>
+    <w:lvl w:ilvl="2" w:tplc="040B0005" w:tentative="1">
+      <w:start w:val="1"/>
+      <w:numFmt w:val="bullet"/>
+      <w:lvlText w:val=""/>
+      <w:lvlJc w:val="left"/>
+      <w:pPr>
+        <w:ind w:left="2160" w:hanging="360"/>
+      </w:pPr>
+      <w:rPr>
+        <w:rFonts w:ascii="Wingdings" w:hAnsi="Wingdings" w:hint="default"/>
+      </w:rPr>
+    </w:lvl>
+    <w:lvl w:ilvl="3" w:tplc="040B0001" w:tentative="1">
+      <w:start w:val="1"/>
+      <w:numFmt w:val="bullet"/>
+      <w:lvlText w:val=""/>
+      <w:lvlJc w:val="left"/>
+      <w:pPr>
+        <w:ind w:left="2880" w:hanging="360"/>
+      </w:pPr>
+      <w:rPr>
+        <w:rFonts w:ascii="Symbol" w:hAnsi="Symbol" w:hint="default"/>
+      </w:rPr>
+    </w:lvl>
+    <w:lvl w:ilvl="4" w:tplc="040B0003" w:tentative="1">
+      <w:start w:val="1"/>
+      <w:numFmt w:val="bullet"/>
+      <w:lvlText w:val="o"/>
+      <w:lvlJc w:val="left"/>
+      <w:pPr>
+        <w:ind w:left="3600" w:hanging="360"/>
+      </w:pPr>
+      <w:rPr>
+        <w:rFonts w:ascii="Courier New" w:hAnsi="Courier New" w:cs="Courier New" w:hint="default"/>
+      </w:rPr>
+    </w:lvl>
+    <w:lvl w:ilvl="5" w:tplc="040B0005" w:tentative="1">
+      <w:start w:val="1"/>
+      <w:numFmt w:val="bullet"/>
+      <w:lvlText w:val=""/>
+      <w:lvlJc w:val="left"/>
+      <w:pPr>
+        <w:ind w:left="4320" w:hanging="360"/>
+      </w:pPr>
+      <w:rPr>
+        <w:rFonts w:ascii="Wingdings" w:hAnsi="Wingdings" w:hint="default"/>
+      </w:rPr>
+    </w:lvl>
+    <w:lvl w:ilvl="6" w:tplc="040B0001" w:tentative="1">
+      <w:start w:val="1"/>
+      <w:numFmt w:val="bullet"/>
+      <w:lvlText w:val=""/>
+      <w:lvlJc w:val="left"/>
+      <w:pPr>
+        <w:ind w:left="5040" w:hanging="360"/>
+      </w:pPr>
+      <w:rPr>
+        <w:rFonts w:ascii="Symbol" w:hAnsi="Symbol" w:hint="default"/>
+      </w:rPr>
+    </w:lvl>
+    <w:lvl w:ilvl="7" w:tplc="040B0003" w:tentative="1">
+      <w:start w:val="1"/>
+      <w:numFmt w:val="bullet"/>
+      <w:lvlText w:val="o"/>
+      <w:lvlJc w:val="left"/>
+      <w:pPr>
+        <w:ind w:left="5760" w:hanging="360"/>
+      </w:pPr>
+      <w:rPr>
+        <w:rFonts w:ascii="Courier New" w:hAnsi="Courier New" w:cs="Courier New" w:hint="default"/>
+      </w:rPr>
+    </w:lvl>
+    <w:lvl w:ilvl="8" w:tplc="040B0005" w:tentative="1">
+      <w:start w:val="1"/>
+      <w:numFmt w:val="bullet"/>
+      <w:lvlText w:val=""/>
+      <w:lvlJc w:val="left"/>
+      <w:pPr>
+        <w:ind w:left="6480" w:hanging="360"/>
+      </w:pPr>
+      <w:rPr>
+        <w:rFonts w:ascii="Wingdings" w:hAnsi="Wingdings" w:hint="default"/>
+      </w:rPr>
+    </w:lvl>
+  </w:abstractNum>
+  <w:abstractNum w:abstractNumId="6">
     <w:nsid w:val="431F3139"/>
     <w:multiLevelType w:val="singleLevel"/>
     <w:tmpl w:val="0C090001"/>
@@ -2713,7 +2945,7 @@
       </w:rPr>
     </w:lvl>
   </w:abstractNum>
-  <w:abstractNum w:abstractNumId="6">
+  <w:abstractNum w:abstractNumId="7">
     <w:nsid w:val="468521AD"/>
     <w:multiLevelType w:val="multilevel"/>
     <w:tmpl w:val="A2DC5D38"/>
@@ -2826,7 +3058,7 @@
       </w:pPr>
     </w:lvl>
   </w:abstractNum>
-  <w:abstractNum w:abstractNumId="7">
+  <w:abstractNum w:abstractNumId="8">
     <w:nsid w:val="50A633BB"/>
     <w:multiLevelType w:val="multilevel"/>
     <w:tmpl w:val="996AFDE0"/>
@@ -2939,7 +3171,7 @@
       </w:pPr>
     </w:lvl>
   </w:abstractNum>
-  <w:abstractNum w:abstractNumId="8">
+  <w:abstractNum w:abstractNumId="9">
     <w:nsid w:val="60711ED5"/>
     <w:multiLevelType w:val="multilevel"/>
     <w:tmpl w:val="C0843D9E"/>
@@ -3052,7 +3284,7 @@
       </w:pPr>
     </w:lvl>
   </w:abstractNum>
-  <w:abstractNum w:abstractNumId="9">
+  <w:abstractNum w:abstractNumId="10">
     <w:nsid w:val="659B3771"/>
     <w:multiLevelType w:val="singleLevel"/>
     <w:tmpl w:val="0C090001"/>
@@ -3072,7 +3304,7 @@
       </w:rPr>
     </w:lvl>
   </w:abstractNum>
-  <w:abstractNum w:abstractNumId="10">
+  <w:abstractNum w:abstractNumId="11">
     <w:nsid w:val="669C2B40"/>
     <w:multiLevelType w:val="singleLevel"/>
     <w:tmpl w:val="0C090001"/>
@@ -3092,7 +3324,7 @@
       </w:rPr>
     </w:lvl>
   </w:abstractNum>
-  <w:abstractNum w:abstractNumId="11">
+  <w:abstractNum w:abstractNumId="12">
     <w:nsid w:val="687E78AA"/>
     <w:multiLevelType w:val="singleLevel"/>
     <w:tmpl w:val="0C090001"/>
@@ -3112,7 +3344,7 @@
       </w:rPr>
     </w:lvl>
   </w:abstractNum>
-  <w:abstractNum w:abstractNumId="12">
+  <w:abstractNum w:abstractNumId="13">
     <w:nsid w:val="6CE9068C"/>
     <w:multiLevelType w:val="singleLevel"/>
     <w:tmpl w:val="0C090001"/>
@@ -3133,7 +3365,7 @@
     </w:lvl>
   </w:abstractNum>
   <w:num w:numId="1">
-    <w:abstractNumId w:val="6"/>
+    <w:abstractNumId w:val="7"/>
   </w:num>
   <w:num w:numId="2">
     <w:abstractNumId w:val="3"/>
@@ -3142,10 +3374,10 @@
     <w:abstractNumId w:val="4"/>
   </w:num>
   <w:num w:numId="4">
-    <w:abstractNumId w:val="7"/>
+    <w:abstractNumId w:val="8"/>
   </w:num>
   <w:num w:numId="5">
-    <w:abstractNumId w:val="8"/>
+    <w:abstractNumId w:val="9"/>
   </w:num>
   <w:num w:numId="6">
     <w:abstractNumId w:val="4"/>
@@ -3178,19 +3410,19 @@
     </w:lvlOverride>
   </w:num>
   <w:num w:numId="7">
+    <w:abstractNumId w:val="11"/>
+  </w:num>
+  <w:num w:numId="8">
+    <w:abstractNumId w:val="12"/>
+  </w:num>
+  <w:num w:numId="9">
+    <w:abstractNumId w:val="13"/>
+  </w:num>
+  <w:num w:numId="10">
     <w:abstractNumId w:val="10"/>
   </w:num>
-  <w:num w:numId="8">
-    <w:abstractNumId w:val="11"/>
-  </w:num>
-  <w:num w:numId="9">
-    <w:abstractNumId w:val="12"/>
-  </w:num>
-  <w:num w:numId="10">
-    <w:abstractNumId w:val="9"/>
-  </w:num>
   <w:num w:numId="11">
-    <w:abstractNumId w:val="5"/>
+    <w:abstractNumId w:val="6"/>
   </w:num>
   <w:num w:numId="12">
     <w:abstractNumId w:val="2"/>
@@ -3200,6 +3432,9 @@
   </w:num>
   <w:num w:numId="14">
     <w:abstractNumId w:val="0"/>
+  </w:num>
+  <w:num w:numId="15">
+    <w:abstractNumId w:val="5"/>
   </w:num>
 </w:numbering>
 </file>
@@ -3524,7 +3759,6 @@
   <w:style w:type="character" w:default="1" w:styleId="Kappaleenoletusfontti">
     <w:name w:val="Default Paragraph Font"/>
     <w:uiPriority w:val="1"/>
-    <w:semiHidden/>
     <w:unhideWhenUsed/>
   </w:style>
   <w:style w:type="table" w:default="1" w:styleId="Normaalitaulukko">
@@ -3880,6 +4114,44 @@
       <w:contextualSpacing/>
     </w:pPr>
   </w:style>
+  <w:style w:type="paragraph" w:styleId="Otsikko">
+    <w:name w:val="Title"/>
+    <w:basedOn w:val="Normaali"/>
+    <w:next w:val="Normaali"/>
+    <w:link w:val="OtsikkoChar"/>
+    <w:qFormat/>
+    <w:rsid w:val="00D1332B"/>
+    <w:pPr>
+      <w:pBdr>
+        <w:bottom w:val="single" w:sz="8" w:space="4" w:color="4F81BD" w:themeColor="accent1"/>
+      </w:pBdr>
+      <w:spacing w:after="300"/>
+      <w:contextualSpacing/>
+    </w:pPr>
+    <w:rPr>
+      <w:rFonts w:asciiTheme="majorHAnsi" w:eastAsiaTheme="majorEastAsia" w:hAnsiTheme="majorHAnsi" w:cstheme="majorBidi"/>
+      <w:color w:val="17365D" w:themeColor="text2" w:themeShade="BF"/>
+      <w:spacing w:val="5"/>
+      <w:kern w:val="28"/>
+      <w:sz w:val="52"/>
+      <w:szCs w:val="52"/>
+    </w:rPr>
+  </w:style>
+  <w:style w:type="character" w:customStyle="1" w:styleId="OtsikkoChar">
+    <w:name w:val="Otsikko Char"/>
+    <w:basedOn w:val="Kappaleenoletusfontti"/>
+    <w:link w:val="Otsikko"/>
+    <w:rsid w:val="00D1332B"/>
+    <w:rPr>
+      <w:rFonts w:asciiTheme="majorHAnsi" w:eastAsiaTheme="majorEastAsia" w:hAnsiTheme="majorHAnsi" w:cstheme="majorBidi"/>
+      <w:color w:val="17365D" w:themeColor="text2" w:themeShade="BF"/>
+      <w:spacing w:val="5"/>
+      <w:kern w:val="28"/>
+      <w:sz w:val="52"/>
+      <w:szCs w:val="52"/>
+      <w:lang w:val="en-AU" w:eastAsia="en-US"/>
+    </w:rPr>
+  </w:style>
 </w:styles>
 </file>
 
@@ -4171,7 +4443,7 @@
 </file>
 
 <file path=customXml/itemProps1.xml><?xml version="1.0" encoding="utf-8"?>
-<ds:datastoreItem xmlns:ds="http://schemas.openxmlformats.org/officeDocument/2006/customXml" ds:itemID="{45F5AB42-7D45-4690-B2A0-813E6F7D6921}">
+<ds:datastoreItem xmlns:ds="http://schemas.openxmlformats.org/officeDocument/2006/customXml" ds:itemID="{19038556-6C96-40E9-BEF7-0DEA5CF6B197}">
   <ds:schemaRefs>
     <ds:schemaRef ds:uri="http://schemas.openxmlformats.org/officeDocument/2006/bibliography"/>
   </ds:schemaRefs>

</xml_diff>